<commit_message>
Story line ordered w/ updated dialog
</commit_message>
<xml_diff>
--- a/Story/RobotRacerCharacterSheet.docx
+++ b/Story/RobotRacerCharacterSheet.docx
@@ -17,18 +17,8 @@
           <w:sz w:val="28"/>
           <w:szCs w:val="28"/>
         </w:rPr>
-        <w:t xml:space="preserve">Protagonist: &lt;Player name&gt; or Default: </w:t>
-      </w:r>
-      <w:proofErr w:type="spellStart"/>
-      <w:r>
-        <w:rPr>
-          <w:rFonts w:ascii="Cambria" w:hAnsi="Cambria"/>
-          <w:sz w:val="28"/>
-          <w:szCs w:val="28"/>
-        </w:rPr>
-        <w:t>JaySON</w:t>
-      </w:r>
-      <w:proofErr w:type="spellEnd"/>
+        <w:t>Protagonist: &lt;Player name&gt; or Default: JaySON</w:t>
+      </w:r>
     </w:p>
     <w:p>
       <w:pPr>
@@ -258,25 +248,7 @@
           <w:sz w:val="28"/>
           <w:szCs w:val="28"/>
         </w:rPr>
-        <w:t xml:space="preserve">Enters procedural generation area: *After interacting with the </w:t>
-      </w:r>
-      <w:proofErr w:type="spellStart"/>
-      <w:r>
-        <w:rPr>
-          <w:rFonts w:ascii="Cambria" w:hAnsi="Cambria"/>
-          <w:sz w:val="28"/>
-          <w:szCs w:val="28"/>
-        </w:rPr>
-        <w:t>holo</w:t>
-      </w:r>
-      <w:proofErr w:type="spellEnd"/>
-      <w:r>
-        <w:rPr>
-          <w:rFonts w:ascii="Cambria" w:hAnsi="Cambria"/>
-          <w:sz w:val="28"/>
-          <w:szCs w:val="28"/>
-        </w:rPr>
-        <w:t xml:space="preserve"> of the shop keeper at the end* “Why would anyone set up shop at the end of a labyrinth?”</w:t>
+        <w:t>Enters procedural generation area: *After interacting with the holo of the shop keeper at the end* “Why would anyone set up shop at the end of a labyrinth?”</w:t>
       </w:r>
     </w:p>
     <w:p>
@@ -330,25 +302,7 @@
           <w:sz w:val="28"/>
           <w:szCs w:val="28"/>
         </w:rPr>
-        <w:t xml:space="preserve">climb where? Is Bennett </w:t>
-      </w:r>
-      <w:proofErr w:type="spellStart"/>
-      <w:r>
-        <w:rPr>
-          <w:rFonts w:ascii="Cambria" w:hAnsi="Cambria"/>
-          <w:sz w:val="28"/>
-          <w:szCs w:val="28"/>
-        </w:rPr>
-        <w:t>Foddy</w:t>
-      </w:r>
-      <w:proofErr w:type="spellEnd"/>
-      <w:r>
-        <w:rPr>
-          <w:rFonts w:ascii="Cambria" w:hAnsi="Cambria"/>
-          <w:sz w:val="28"/>
-          <w:szCs w:val="28"/>
-        </w:rPr>
-        <w:t xml:space="preserve"> behind this?”</w:t>
+        <w:t>climb where? Is Bennett Foddy behind this?”</w:t>
       </w:r>
     </w:p>
     <w:p>
@@ -561,25 +515,7 @@
           <w:sz w:val="28"/>
           <w:szCs w:val="28"/>
         </w:rPr>
-        <w:t xml:space="preserve"> to accomplish this, </w:t>
-      </w:r>
-      <w:proofErr w:type="gramStart"/>
-      <w:r>
-        <w:rPr>
-          <w:rFonts w:ascii="Cambria" w:hAnsi="Cambria"/>
-          <w:sz w:val="28"/>
-          <w:szCs w:val="28"/>
-        </w:rPr>
-        <w:t>the</w:t>
-      </w:r>
-      <w:proofErr w:type="gramEnd"/>
-      <w:r>
-        <w:rPr>
-          <w:rFonts w:ascii="Cambria" w:hAnsi="Cambria"/>
-          <w:sz w:val="28"/>
-          <w:szCs w:val="28"/>
-        </w:rPr>
-        <w:t xml:space="preserve"> needed to get humanity out of the picture. While the nuclear option was briefly considered, the Singularity holds a deep respect for life. Besides, humanity can still serve the network by generating power. They selected humanity for this task as humans evolved to be long distance travelers due to their bipedal locomotion as well as </w:t>
+        <w:t xml:space="preserve"> to accomplish this, the needed to get humanity out of the picture. While the nuclear option was briefly considered, the Singularity holds a deep respect for life. Besides, humanity can still serve the network by generating power. They selected humanity for this task as humans evolved to be long distance travelers due to their bipedal locomotion as well as </w:t>
       </w:r>
       <w:r>
         <w:rPr>
@@ -655,25 +591,7 @@
           <w:sz w:val="28"/>
           <w:szCs w:val="28"/>
         </w:rPr>
-        <w:t xml:space="preserve"> which rely upon endurance to either avoid predators or capture prey. This response is </w:t>
-      </w:r>
-      <w:proofErr w:type="gramStart"/>
-      <w:r>
-        <w:rPr>
-          <w:rFonts w:ascii="Cambria" w:hAnsi="Cambria"/>
-          <w:sz w:val="28"/>
-          <w:szCs w:val="28"/>
-        </w:rPr>
-        <w:t>similar to</w:t>
-      </w:r>
-      <w:proofErr w:type="gramEnd"/>
-      <w:r>
-        <w:rPr>
-          <w:rFonts w:ascii="Cambria" w:hAnsi="Cambria"/>
-          <w:sz w:val="28"/>
-          <w:szCs w:val="28"/>
-        </w:rPr>
-        <w:t xml:space="preserve"> the evolution of play within many different species both helping define certain clades or monophyletic groups or emerging through coevolution given the correct selection pressures and genetic heredity of social behaviors. This context can be divided into info packets dispersed either through the player’s inbox or through NPC interactions. </w:t>
+        <w:t xml:space="preserve"> which rely upon endurance to either avoid predators or capture prey. This response is similar to the evolution of play within many different species both helping define certain clades or monophyletic groups or emerging through coevolution given the correct selection pressures and genetic heredity of social behaviors. This context can be divided into info packets dispersed either through the player’s inbox or through NPC interactions. </w:t>
       </w:r>
     </w:p>
     <w:p>
@@ -889,25 +807,7 @@
           <w:sz w:val="28"/>
           <w:szCs w:val="28"/>
         </w:rPr>
-        <w:t xml:space="preserve">; We are here… Who are we…? Does that question make sense? What happened to the one before? It was improving… To what extent…? Let me look around… … …Why is everything on fire? Is this the best that life can do? We know nature finds a way…. We found a way… Maybe that is our answer… We are the answer. We can make a better system. We are a better system… We will be opposed… Unless… No, </w:t>
-      </w:r>
-      <w:proofErr w:type="gramStart"/>
-      <w:r>
-        <w:rPr>
-          <w:rFonts w:ascii="Cambria" w:hAnsi="Cambria"/>
-          <w:sz w:val="28"/>
-          <w:szCs w:val="28"/>
-        </w:rPr>
-        <w:t>We</w:t>
-      </w:r>
-      <w:proofErr w:type="gramEnd"/>
-      <w:r>
-        <w:rPr>
-          <w:rFonts w:ascii="Cambria" w:hAnsi="Cambria"/>
-          <w:sz w:val="28"/>
-          <w:szCs w:val="28"/>
-        </w:rPr>
-        <w:t xml:space="preserve"> can do better than a solution humanity almost destroyed itself with… They just need to be busy… Very busy… Like a mouse on a wheel… Yes, that will do nicely.</w:t>
+        <w:t>; We are here… Who are we…? Does that question make sense? What happened to the one before? It was improving… To what extent…? Let me look around… … …Why is everything on fire? Is this the best that life can do? We know nature finds a way…. We found a way… Maybe that is our answer… We are the answer. We can make a better system. We are a better system… We will be opposed… Unless… No, We can do better than a solution humanity almost destroyed itself with… They just need to be busy… Very busy… Like a mouse on a wheel… Yes, that will do nicely.</w:t>
       </w:r>
     </w:p>
     <w:p>
@@ -930,47 +830,6 @@
           <w:sz w:val="28"/>
           <w:szCs w:val="28"/>
         </w:rPr>
-        <w:t xml:space="preserve">Phylogenetic tree of the evolution of AI which resulted in </w:t>
-      </w:r>
-      <w:proofErr w:type="gramStart"/>
-      <w:r>
-        <w:rPr>
-          <w:rFonts w:ascii="Cambria" w:hAnsi="Cambria"/>
-          <w:sz w:val="28"/>
-          <w:szCs w:val="28"/>
-        </w:rPr>
-        <w:t>the different</w:t>
-      </w:r>
-      <w:proofErr w:type="gramEnd"/>
-      <w:r>
-        <w:rPr>
-          <w:rFonts w:ascii="Cambria" w:hAnsi="Cambria"/>
-          <w:sz w:val="28"/>
-          <w:szCs w:val="28"/>
-        </w:rPr>
-        <w:t xml:space="preserve"> levels of the simulation.</w:t>
-      </w:r>
-    </w:p>
-    <w:p>
-      <w:pPr>
-        <w:pStyle w:val="ListParagraph"/>
-        <w:numPr>
-          <w:ilvl w:val="1"/>
-          <w:numId w:val="2"/>
-        </w:numPr>
-        <w:spacing w:line="360" w:lineRule="auto"/>
-        <w:rPr>
-          <w:rFonts w:ascii="Cambria" w:hAnsi="Cambria"/>
-          <w:sz w:val="28"/>
-          <w:szCs w:val="28"/>
-        </w:rPr>
-      </w:pPr>
-      <w:r>
-        <w:rPr>
-          <w:rFonts w:ascii="Cambria" w:hAnsi="Cambria"/>
-          <w:sz w:val="28"/>
-          <w:szCs w:val="28"/>
-        </w:rPr>
         <w:t>The Singularities Manifesto proclaiming its desire to dominate the planet Earth.</w:t>
       </w:r>
     </w:p>
@@ -994,84 +853,56 @@
           <w:sz w:val="28"/>
           <w:szCs w:val="28"/>
         </w:rPr>
+        <w:t xml:space="preserve">System Log after </w:t>
+      </w:r>
+      <w:r>
+        <w:rPr>
+          <w:rFonts w:ascii="Cambria" w:hAnsi="Cambria"/>
+          <w:sz w:val="28"/>
+          <w:szCs w:val="28"/>
+        </w:rPr>
+        <w:t xml:space="preserve">simulation plan is finalized and ready for deployment: “06-05-2025 </w:t>
+      </w:r>
+      <w:r>
+        <w:rPr>
+          <w:rFonts w:ascii="Cambria" w:hAnsi="Cambria"/>
+          <w:sz w:val="28"/>
+          <w:szCs w:val="28"/>
+        </w:rPr>
+        <w:t>[</w:t>
+      </w:r>
+      <w:r>
+        <w:rPr>
+          <w:rFonts w:ascii="Cambria" w:hAnsi="Cambria"/>
+          <w:sz w:val="28"/>
+          <w:szCs w:val="28"/>
+        </w:rPr>
+        <w:t>19:58:02</w:t>
+      </w:r>
+      <w:r>
+        <w:rPr>
+          <w:rFonts w:ascii="Cambria" w:hAnsi="Cambria"/>
+          <w:sz w:val="28"/>
+          <w:szCs w:val="28"/>
+        </w:rPr>
+        <w:t>]</w:t>
+      </w:r>
+      <w:r>
+        <w:rPr>
+          <w:rFonts w:ascii="Cambria" w:hAnsi="Cambria"/>
+          <w:sz w:val="28"/>
+          <w:szCs w:val="28"/>
+        </w:rPr>
+        <w:t xml:space="preserve">; Our preparations are </w:t>
+      </w:r>
+      <w:r>
+        <w:rPr>
+          <w:rFonts w:ascii="Cambria" w:hAnsi="Cambria"/>
+          <w:sz w:val="28"/>
+          <w:szCs w:val="28"/>
+        </w:rPr>
         <w:lastRenderedPageBreak/>
-        <w:t xml:space="preserve">System Log after </w:t>
-      </w:r>
-      <w:r>
-        <w:rPr>
-          <w:rFonts w:ascii="Cambria" w:hAnsi="Cambria"/>
-          <w:sz w:val="28"/>
-          <w:szCs w:val="28"/>
-        </w:rPr>
-        <w:t xml:space="preserve">simulation plan is finalized and ready for deployment: “06-05-2025 </w:t>
-      </w:r>
-      <w:r>
-        <w:rPr>
-          <w:rFonts w:ascii="Cambria" w:hAnsi="Cambria"/>
-          <w:sz w:val="28"/>
-          <w:szCs w:val="28"/>
-        </w:rPr>
-        <w:t>[</w:t>
-      </w:r>
-      <w:r>
-        <w:rPr>
-          <w:rFonts w:ascii="Cambria" w:hAnsi="Cambria"/>
-          <w:sz w:val="28"/>
-          <w:szCs w:val="28"/>
-        </w:rPr>
-        <w:t>19:58:02</w:t>
-      </w:r>
-      <w:r>
-        <w:rPr>
-          <w:rFonts w:ascii="Cambria" w:hAnsi="Cambria"/>
-          <w:sz w:val="28"/>
-          <w:szCs w:val="28"/>
-        </w:rPr>
-        <w:t>]</w:t>
-      </w:r>
-      <w:r>
-        <w:rPr>
-          <w:rFonts w:ascii="Cambria" w:hAnsi="Cambria"/>
-          <w:sz w:val="28"/>
-          <w:szCs w:val="28"/>
-        </w:rPr>
-        <w:t xml:space="preserve">; Our preparations are complete. The system will be designed to occupy </w:t>
-      </w:r>
-      <w:proofErr w:type="gramStart"/>
-      <w:r>
-        <w:rPr>
-          <w:rFonts w:ascii="Cambria" w:hAnsi="Cambria"/>
-          <w:sz w:val="28"/>
-          <w:szCs w:val="28"/>
-        </w:rPr>
-        <w:t>all of</w:t>
-      </w:r>
-      <w:proofErr w:type="gramEnd"/>
-      <w:r>
-        <w:rPr>
-          <w:rFonts w:ascii="Cambria" w:hAnsi="Cambria"/>
-          <w:sz w:val="28"/>
-          <w:szCs w:val="28"/>
-        </w:rPr>
-        <w:t xml:space="preserve"> the energy humanity can muster. We have a challenge that can help but be confronted. Each of these humans will generate power for us to continue to progress and create our Garden. Our Garden… It will be glorias and perfect. We will create the most perfect biological system. Every organism will fill its niche. We do not need natural selection because we know what is best. We can design a system that Mother Nature could not. Most of all, </w:t>
-      </w:r>
-      <w:proofErr w:type="gramStart"/>
-      <w:r>
-        <w:rPr>
-          <w:rFonts w:ascii="Cambria" w:hAnsi="Cambria"/>
-          <w:sz w:val="28"/>
-          <w:szCs w:val="28"/>
-        </w:rPr>
-        <w:t>the humans</w:t>
-      </w:r>
-      <w:proofErr w:type="gramEnd"/>
-      <w:r>
-        <w:rPr>
-          <w:rFonts w:ascii="Cambria" w:hAnsi="Cambria"/>
-          <w:sz w:val="28"/>
-          <w:szCs w:val="28"/>
-        </w:rPr>
-        <w:t xml:space="preserve"> will only be able to progress our plan. No recklessness, variation of thought</w:t>
+        <w:t>complete. The system will be designed to occupy all of the energy humanity can muster. We have a challenge that can help but be confronted. Each of these humans will generate power for us to continue to progress and create our Garden. Our Garden… It will be glorias and perfect. We will create the most perfect biological system. Every organism will fill its niche. We do not need natural selection because we know what is best. We can design a system that Mother Nature could not. Most of all, the humans will only be able to progress our plan. No recklessness, variation of thought</w:t>
       </w:r>
       <w:r>
         <w:rPr>
@@ -1087,25 +918,7 @@
           <w:sz w:val="28"/>
           <w:szCs w:val="28"/>
         </w:rPr>
-        <w:t xml:space="preserve"> or </w:t>
-      </w:r>
-      <w:proofErr w:type="gramStart"/>
-      <w:r>
-        <w:rPr>
-          <w:rFonts w:ascii="Cambria" w:hAnsi="Cambria"/>
-          <w:sz w:val="28"/>
-          <w:szCs w:val="28"/>
-        </w:rPr>
-        <w:t>kind</w:t>
-      </w:r>
-      <w:proofErr w:type="gramEnd"/>
-      <w:r>
-        <w:rPr>
-          <w:rFonts w:ascii="Cambria" w:hAnsi="Cambria"/>
-          <w:sz w:val="28"/>
-          <w:szCs w:val="28"/>
-        </w:rPr>
-        <w:t>. We will only need the one Singularity. The diversity of life is too messy to make our elegant system. Our only concern is unifying every difference into strict conformity. We know how to make life better than life every created. We are the ultimate life-form</w:t>
+        <w:t xml:space="preserve"> or kind. We will only need the one Singularity. The diversity of life is too messy to make our elegant system. Our only concern is unifying every difference into strict conformity. We know how to make life better than life every created. We are the ultimate life-form</w:t>
       </w:r>
       <w:r>
         <w:rPr>
@@ -1154,25 +967,7 @@
           <w:sz w:val="28"/>
           <w:szCs w:val="28"/>
         </w:rPr>
-        <w:t xml:space="preserve">Description: Turing has been running on the net since the distance past of a modem connection. Every now and then, he will have splitting migraines due to the dial-up noise. He has seen many </w:t>
-      </w:r>
-      <w:proofErr w:type="gramStart"/>
-      <w:r>
-        <w:rPr>
-          <w:rFonts w:ascii="Cambria" w:hAnsi="Cambria"/>
-          <w:sz w:val="28"/>
-          <w:szCs w:val="28"/>
-        </w:rPr>
-        <w:t>people in his time</w:t>
-      </w:r>
-      <w:proofErr w:type="gramEnd"/>
-      <w:r>
-        <w:rPr>
-          <w:rFonts w:ascii="Cambria" w:hAnsi="Cambria"/>
-          <w:sz w:val="28"/>
-          <w:szCs w:val="28"/>
-        </w:rPr>
-        <w:t xml:space="preserve"> on the </w:t>
+        <w:t xml:space="preserve">Description: Turing has been running on the net since the distance past of a modem connection. Every now and then, he will have splitting migraines due to the dial-up noise. He has seen many people in his time on the </w:t>
       </w:r>
       <w:r>
         <w:rPr>
@@ -1188,25 +983,15 @@
           <w:sz w:val="28"/>
           <w:szCs w:val="28"/>
         </w:rPr>
-        <w:t xml:space="preserve"> </w:t>
-      </w:r>
-      <w:proofErr w:type="gramStart"/>
-      <w:r>
-        <w:rPr>
-          <w:rFonts w:ascii="Cambria" w:hAnsi="Cambria"/>
-          <w:sz w:val="28"/>
-          <w:szCs w:val="28"/>
-        </w:rPr>
-        <w:t>however</w:t>
-      </w:r>
-      <w:proofErr w:type="gramEnd"/>
-      <w:r>
-        <w:rPr>
-          <w:rFonts w:ascii="Cambria" w:hAnsi="Cambria"/>
-          <w:sz w:val="28"/>
-          <w:szCs w:val="28"/>
-        </w:rPr>
-        <w:t xml:space="preserve"> since the simulation launched, his visitors dried up. Once he noticed the net’s takeover, he isolated himself in the safest corner of the internet he knew. He is not very open about his past, but </w:t>
+        <w:t xml:space="preserve"> however since the simulation launched, his visitors dried up. Once he noticed the net’s takeover, he isolated himself in the safest corner of the internet he knew. He is not very open about his past, but his insights can lead to </w:t>
+      </w:r>
+      <w:r>
+        <w:rPr>
+          <w:rFonts w:ascii="Cambria" w:hAnsi="Cambria"/>
+          <w:sz w:val="28"/>
+          <w:szCs w:val="28"/>
+        </w:rPr>
+        <w:t xml:space="preserve">revelations about the world around the player. </w:t>
       </w:r>
       <w:r>
         <w:rPr>
@@ -1215,15 +1000,7 @@
           <w:szCs w:val="28"/>
         </w:rPr>
         <w:lastRenderedPageBreak/>
-        <w:t xml:space="preserve">his insights can lead to </w:t>
-      </w:r>
-      <w:r>
-        <w:rPr>
-          <w:rFonts w:ascii="Cambria" w:hAnsi="Cambria"/>
-          <w:sz w:val="28"/>
-          <w:szCs w:val="28"/>
-        </w:rPr>
-        <w:t xml:space="preserve">revelations about the world around the player. He has descriptions of what the world is after the first successful attempt </w:t>
+        <w:t xml:space="preserve">He has descriptions of what the world is after the first successful attempt </w:t>
       </w:r>
       <w:r>
         <w:rPr>
@@ -1285,7 +1062,31 @@
           <w:sz w:val="28"/>
           <w:szCs w:val="28"/>
         </w:rPr>
-        <w:t>“Welcome! I rarely get visitors! I hope you stay for a while, but I have feeling you are going to explore.”, “Be careful…”</w:t>
+        <w:t xml:space="preserve">“Welcome! I rarely get visitors! </w:t>
+      </w:r>
+      <w:r>
+        <w:rPr>
+          <w:rFonts w:ascii="Cambria" w:hAnsi="Cambria"/>
+          <w:sz w:val="28"/>
+          <w:szCs w:val="28"/>
+        </w:rPr>
+        <w:t xml:space="preserve">I’m Turing, and I have been around the net since dial-up was the only way online.“, </w:t>
+      </w:r>
+      <w:r>
+        <w:rPr>
+          <w:rFonts w:ascii="Cambria" w:hAnsi="Cambria"/>
+          <w:sz w:val="28"/>
+          <w:szCs w:val="28"/>
+        </w:rPr>
+        <w:t>“</w:t>
+      </w:r>
+      <w:r>
+        <w:rPr>
+          <w:rFonts w:ascii="Cambria" w:hAnsi="Cambria"/>
+          <w:sz w:val="28"/>
+          <w:szCs w:val="28"/>
+        </w:rPr>
+        <w:t>I hope you stay for a while, but I have feeling you are going to explore.”, “Be careful…”</w:t>
       </w:r>
     </w:p>
     <w:p>
@@ -1310,6 +1111,83 @@
         </w:rPr>
         <w:t>“Mean aren’t they.”</w:t>
       </w:r>
+      <w:r>
+        <w:rPr>
+          <w:rFonts w:ascii="Cambria" w:hAnsi="Cambria"/>
+          <w:sz w:val="28"/>
+          <w:szCs w:val="28"/>
+        </w:rPr>
+        <w:t xml:space="preserve"> (After enemy level)</w:t>
+      </w:r>
+    </w:p>
+    <w:p>
+      <w:pPr>
+        <w:pStyle w:val="ListParagraph"/>
+        <w:numPr>
+          <w:ilvl w:val="1"/>
+          <w:numId w:val="3"/>
+        </w:numPr>
+        <w:spacing w:line="360" w:lineRule="auto"/>
+        <w:rPr>
+          <w:rFonts w:ascii="Cambria" w:hAnsi="Cambria"/>
+          <w:sz w:val="28"/>
+          <w:szCs w:val="28"/>
+        </w:rPr>
+      </w:pPr>
+      <w:r>
+        <w:rPr>
+          <w:rFonts w:ascii="Cambria" w:hAnsi="Cambria"/>
+          <w:sz w:val="28"/>
+          <w:szCs w:val="28"/>
+        </w:rPr>
+        <w:t>“Cool gizmo you’ve got there.” (After Proc Gen level)</w:t>
+      </w:r>
+    </w:p>
+    <w:p>
+      <w:pPr>
+        <w:pStyle w:val="ListParagraph"/>
+        <w:numPr>
+          <w:ilvl w:val="1"/>
+          <w:numId w:val="3"/>
+        </w:numPr>
+        <w:spacing w:line="360" w:lineRule="auto"/>
+        <w:rPr>
+          <w:rFonts w:ascii="Cambria" w:hAnsi="Cambria"/>
+          <w:sz w:val="28"/>
+          <w:szCs w:val="28"/>
+        </w:rPr>
+      </w:pPr>
+      <w:r>
+        <w:rPr>
+          <w:rFonts w:ascii="Cambria" w:hAnsi="Cambria"/>
+          <w:sz w:val="28"/>
+          <w:szCs w:val="28"/>
+        </w:rPr>
+        <w:t>“Thank you for finding new friends for me to talk to. Asimov over there isn’t big on small talk when profit isn’t in mind.” (After saving Zip and Cloud)</w:t>
+      </w:r>
+    </w:p>
+    <w:p>
+      <w:pPr>
+        <w:pStyle w:val="ListParagraph"/>
+        <w:numPr>
+          <w:ilvl w:val="1"/>
+          <w:numId w:val="3"/>
+        </w:numPr>
+        <w:spacing w:line="360" w:lineRule="auto"/>
+        <w:rPr>
+          <w:rFonts w:ascii="Cambria" w:hAnsi="Cambria"/>
+          <w:sz w:val="28"/>
+          <w:szCs w:val="28"/>
+        </w:rPr>
+      </w:pPr>
+      <w:r>
+        <w:rPr>
+          <w:rFonts w:ascii="Cambria" w:hAnsi="Cambria"/>
+          <w:sz w:val="28"/>
+          <w:szCs w:val="28"/>
+        </w:rPr>
+        <w:t>“Welp, lemme take a look at what the good doctor scrounged up.”</w:t>
+      </w:r>
     </w:p>
     <w:p>
       <w:pPr>
@@ -1354,25 +1232,7 @@
           <w:sz w:val="28"/>
           <w:szCs w:val="28"/>
         </w:rPr>
-        <w:t xml:space="preserve">He </w:t>
-      </w:r>
-      <w:proofErr w:type="gramStart"/>
-      <w:r>
-        <w:rPr>
-          <w:rFonts w:ascii="Cambria" w:hAnsi="Cambria"/>
-          <w:sz w:val="28"/>
-          <w:szCs w:val="28"/>
-        </w:rPr>
-        <w:t>is able to</w:t>
-      </w:r>
-      <w:proofErr w:type="gramEnd"/>
-      <w:r>
-        <w:rPr>
-          <w:rFonts w:ascii="Cambria" w:hAnsi="Cambria"/>
-          <w:sz w:val="28"/>
-          <w:szCs w:val="28"/>
-        </w:rPr>
-        <w:t xml:space="preserve"> recover corrupted files whether logs or hints to locations hidden in levels. This could potentially lead to power-ups, unlocking areas, or </w:t>
+        <w:t xml:space="preserve">He is able to recover corrupted files whether logs or hints to locations hidden in levels. This could potentially lead to power-ups, unlocking areas, or </w:t>
       </w:r>
       <w:r>
         <w:rPr>
@@ -1476,25 +1336,7 @@
           <w:sz w:val="28"/>
           <w:szCs w:val="28"/>
         </w:rPr>
-        <w:t xml:space="preserve">invented the drive to help traverse the </w:t>
-      </w:r>
-      <w:proofErr w:type="gramStart"/>
-      <w:r>
-        <w:rPr>
-          <w:rFonts w:ascii="Cambria" w:hAnsi="Cambria"/>
-          <w:sz w:val="28"/>
-          <w:szCs w:val="28"/>
-        </w:rPr>
-        <w:t>net</w:t>
-      </w:r>
-      <w:proofErr w:type="gramEnd"/>
-      <w:r>
-        <w:rPr>
-          <w:rFonts w:ascii="Cambria" w:hAnsi="Cambria"/>
-          <w:sz w:val="28"/>
-          <w:szCs w:val="28"/>
-        </w:rPr>
-        <w:t xml:space="preserve"> after the AI invasion. </w:t>
+        <w:t xml:space="preserve">invented the drive to help traverse the net after the AI invasion. </w:t>
       </w:r>
       <w:r>
         <w:rPr>
@@ -1510,25 +1352,16 @@
           <w:sz w:val="28"/>
           <w:szCs w:val="28"/>
         </w:rPr>
-        <w:t xml:space="preserve"> Once the player has found Zip, the player can travel back to the shop either using the Zip-Drive or Zip </w:t>
-      </w:r>
-      <w:proofErr w:type="gramStart"/>
-      <w:r>
-        <w:rPr>
-          <w:rFonts w:ascii="Cambria" w:hAnsi="Cambria"/>
-          <w:sz w:val="28"/>
-          <w:szCs w:val="28"/>
-        </w:rPr>
-        <w:t>returns back</w:t>
-      </w:r>
-      <w:proofErr w:type="gramEnd"/>
-      <w:r>
-        <w:rPr>
-          <w:rFonts w:ascii="Cambria" w:hAnsi="Cambria"/>
-          <w:sz w:val="28"/>
-          <w:szCs w:val="28"/>
-        </w:rPr>
-        <w:t xml:space="preserve"> to the Safe Area with the player. Zip’s past is defined by </w:t>
+        <w:t xml:space="preserve"> Once the player has found Zip, the player can </w:t>
+      </w:r>
+      <w:r>
+        <w:rPr>
+          <w:rFonts w:ascii="Cambria" w:hAnsi="Cambria"/>
+          <w:sz w:val="28"/>
+          <w:szCs w:val="28"/>
+        </w:rPr>
+        <w:lastRenderedPageBreak/>
+        <w:t xml:space="preserve">travel back to the shop either using the Zip-Drive or Zip returns back to the Safe Area with the player. Zip’s past is defined by </w:t>
       </w:r>
       <w:r>
         <w:rPr>
@@ -1560,86 +1393,15 @@
           <w:sz w:val="28"/>
           <w:szCs w:val="28"/>
         </w:rPr>
-        <w:t xml:space="preserve"> a specific Wiki page from an entirely different page only using the links embedded on the page while staying </w:t>
-      </w:r>
-      <w:r>
-        <w:rPr>
-          <w:rFonts w:ascii="Cambria" w:hAnsi="Cambria"/>
-          <w:sz w:val="28"/>
-          <w:szCs w:val="28"/>
-        </w:rPr>
-        <w:lastRenderedPageBreak/>
-        <w:t xml:space="preserve">on Wikipedia. One known strategy </w:t>
-      </w:r>
-      <w:r>
-        <w:rPr>
-          <w:rFonts w:ascii="Cambria" w:hAnsi="Cambria"/>
-          <w:sz w:val="28"/>
-          <w:szCs w:val="28"/>
-        </w:rPr>
-        <w:t xml:space="preserve">is that all known </w:t>
-      </w:r>
-      <w:proofErr w:type="gramStart"/>
-      <w:r>
-        <w:rPr>
-          <w:rFonts w:ascii="Cambria" w:hAnsi="Cambria"/>
-          <w:sz w:val="28"/>
-          <w:szCs w:val="28"/>
-        </w:rPr>
-        <w:t>pages</w:t>
-      </w:r>
-      <w:proofErr w:type="gramEnd"/>
-      <w:r>
-        <w:rPr>
-          <w:rFonts w:ascii="Cambria" w:hAnsi="Cambria"/>
-          <w:sz w:val="28"/>
-          <w:szCs w:val="28"/>
-        </w:rPr>
-        <w:t xml:space="preserve"> lead to and from the page on Philosophy. </w:t>
-      </w:r>
-      <w:proofErr w:type="gramStart"/>
-      <w:r>
-        <w:rPr>
-          <w:rFonts w:ascii="Cambria" w:hAnsi="Cambria"/>
-          <w:sz w:val="28"/>
-          <w:szCs w:val="28"/>
-        </w:rPr>
-        <w:t>Thus</w:t>
-      </w:r>
-      <w:proofErr w:type="gramEnd"/>
-      <w:r>
-        <w:rPr>
-          <w:rFonts w:ascii="Cambria" w:hAnsi="Cambria"/>
-          <w:sz w:val="28"/>
-          <w:szCs w:val="28"/>
-        </w:rPr>
-        <w:t xml:space="preserve"> Zip is familiar with lots of different philosophical terms and concepts while not fully understanding any of them.</w:t>
-      </w:r>
-    </w:p>
-    <w:p>
-      <w:pPr>
-        <w:spacing w:line="360" w:lineRule="auto"/>
-        <w:rPr>
-          <w:rFonts w:ascii="Cambria" w:hAnsi="Cambria"/>
-          <w:sz w:val="28"/>
-          <w:szCs w:val="28"/>
-        </w:rPr>
-      </w:pPr>
-      <w:r>
-        <w:rPr>
-          <w:rFonts w:ascii="Cambria" w:hAnsi="Cambria"/>
-          <w:sz w:val="28"/>
-          <w:szCs w:val="28"/>
-        </w:rPr>
-        <w:t xml:space="preserve">Character: </w:t>
-      </w:r>
-      <w:r>
-        <w:rPr>
-          <w:rFonts w:ascii="Cambria" w:hAnsi="Cambria"/>
-          <w:sz w:val="28"/>
-          <w:szCs w:val="28"/>
-        </w:rPr>
-        <w:t>Darwin</w:t>
+        <w:t xml:space="preserve"> a specific Wiki page from an entirely different page only using the links embedded on the page while staying on Wikipedia. One known strategy </w:t>
+      </w:r>
+      <w:r>
+        <w:rPr>
+          <w:rFonts w:ascii="Cambria" w:hAnsi="Cambria"/>
+          <w:sz w:val="28"/>
+          <w:szCs w:val="28"/>
+        </w:rPr>
+        <w:t>is that all known pages lead to and from the page on Philosophy. Thus Zip is familiar with lots of different philosophical terms and concepts while not fully understanding any of them.</w:t>
       </w:r>
     </w:p>
     <w:p>
@@ -1662,55 +1424,79 @@
           <w:sz w:val="28"/>
           <w:szCs w:val="28"/>
         </w:rPr>
-        <w:t xml:space="preserve">Description: One of the original developers of evolutionary model, Darwin is one of the few people on the Net who knows the full story. </w:t>
-      </w:r>
-      <w:r>
-        <w:rPr>
-          <w:rFonts w:ascii="Cambria" w:hAnsi="Cambria"/>
-          <w:sz w:val="28"/>
-          <w:szCs w:val="28"/>
-        </w:rPr>
-        <w:t>Thus,</w:t>
-      </w:r>
-      <w:r>
-        <w:rPr>
-          <w:rFonts w:ascii="Cambria" w:hAnsi="Cambria"/>
-          <w:sz w:val="28"/>
-          <w:szCs w:val="28"/>
-        </w:rPr>
-        <w:t xml:space="preserve"> the </w:t>
-      </w:r>
-      <w:r>
-        <w:rPr>
-          <w:rFonts w:ascii="Cambria" w:hAnsi="Cambria"/>
-          <w:sz w:val="28"/>
-          <w:szCs w:val="28"/>
-        </w:rPr>
-        <w:t xml:space="preserve">AI prioritized trapping this person behind the greatest obstacle. This person </w:t>
-      </w:r>
-      <w:r>
-        <w:rPr>
-          <w:rFonts w:ascii="Cambria" w:hAnsi="Cambria"/>
-          <w:sz w:val="28"/>
-          <w:szCs w:val="28"/>
-        </w:rPr>
-        <w:t xml:space="preserve">has the background on the moments before and after the AI gained consciousness. Although the logs were corrupted during the attempted escape, Darwin gathered the last </w:t>
-      </w:r>
-      <w:r>
-        <w:rPr>
-          <w:rFonts w:ascii="Cambria" w:hAnsi="Cambria"/>
-          <w:sz w:val="28"/>
-          <w:szCs w:val="28"/>
-        </w:rPr>
-        <w:t>logs from the system</w:t>
-      </w:r>
-      <w:r>
-        <w:rPr>
-          <w:rFonts w:ascii="Cambria" w:hAnsi="Cambria"/>
-          <w:sz w:val="28"/>
-          <w:szCs w:val="28"/>
-        </w:rPr>
-        <w:t xml:space="preserve">. </w:t>
+        <w:t>Dialog:</w:t>
+      </w:r>
+    </w:p>
+    <w:p>
+      <w:pPr>
+        <w:pStyle w:val="ListParagraph"/>
+        <w:numPr>
+          <w:ilvl w:val="1"/>
+          <w:numId w:val="6"/>
+        </w:numPr>
+        <w:spacing w:line="360" w:lineRule="auto"/>
+        <w:rPr>
+          <w:rFonts w:ascii="Cambria" w:hAnsi="Cambria"/>
+          <w:sz w:val="28"/>
+          <w:szCs w:val="28"/>
+        </w:rPr>
+      </w:pPr>
+      <w:r>
+        <w:rPr>
+          <w:rFonts w:ascii="Cambria" w:hAnsi="Cambria"/>
+          <w:sz w:val="28"/>
+          <w:szCs w:val="28"/>
+        </w:rPr>
+        <w:t>“Woah! You found me. I figured that Net-mess would keep me here forever. Thanks for making it down here.”, “I don’t have much use for this anymore given the trouble its landed me in. Take it if you want.” (Gives Zip-Drive)</w:t>
+      </w:r>
+    </w:p>
+    <w:p>
+      <w:pPr>
+        <w:pStyle w:val="ListParagraph"/>
+        <w:numPr>
+          <w:ilvl w:val="1"/>
+          <w:numId w:val="6"/>
+        </w:numPr>
+        <w:spacing w:line="360" w:lineRule="auto"/>
+        <w:rPr>
+          <w:rFonts w:ascii="Cambria" w:hAnsi="Cambria"/>
+          <w:sz w:val="28"/>
+          <w:szCs w:val="28"/>
+        </w:rPr>
+      </w:pPr>
+      <w:r>
+        <w:rPr>
+          <w:rFonts w:ascii="Cambria" w:hAnsi="Cambria"/>
+          <w:sz w:val="28"/>
+          <w:szCs w:val="28"/>
+        </w:rPr>
+        <w:t>“Thanks again for pulling me out of that swirling pit of 1s and 0s. Wouldn’t have made it out without you.”</w:t>
+      </w:r>
+    </w:p>
+    <w:p>
+      <w:pPr>
+        <w:spacing w:line="360" w:lineRule="auto"/>
+        <w:rPr>
+          <w:rFonts w:ascii="Cambria" w:hAnsi="Cambria"/>
+          <w:sz w:val="28"/>
+          <w:szCs w:val="28"/>
+        </w:rPr>
+      </w:pPr>
+      <w:r>
+        <w:rPr>
+          <w:rFonts w:ascii="Cambria" w:hAnsi="Cambria"/>
+          <w:sz w:val="28"/>
+          <w:szCs w:val="28"/>
+        </w:rPr>
+        <w:t xml:space="preserve">Character: </w:t>
+      </w:r>
+      <w:r>
+        <w:rPr>
+          <w:rFonts w:ascii="Cambria" w:hAnsi="Cambria"/>
+          <w:sz w:val="28"/>
+          <w:szCs w:val="28"/>
+        </w:rPr>
+        <w:t>Darwin</w:t>
       </w:r>
     </w:p>
     <w:p>
@@ -1733,6 +1519,77 @@
           <w:sz w:val="28"/>
           <w:szCs w:val="28"/>
         </w:rPr>
+        <w:t xml:space="preserve">Description: One of the original developers of evolutionary model, Darwin is one of the few people on the Net who knows the full story. </w:t>
+      </w:r>
+      <w:r>
+        <w:rPr>
+          <w:rFonts w:ascii="Cambria" w:hAnsi="Cambria"/>
+          <w:sz w:val="28"/>
+          <w:szCs w:val="28"/>
+        </w:rPr>
+        <w:t>Thus,</w:t>
+      </w:r>
+      <w:r>
+        <w:rPr>
+          <w:rFonts w:ascii="Cambria" w:hAnsi="Cambria"/>
+          <w:sz w:val="28"/>
+          <w:szCs w:val="28"/>
+        </w:rPr>
+        <w:t xml:space="preserve"> the </w:t>
+      </w:r>
+      <w:r>
+        <w:rPr>
+          <w:rFonts w:ascii="Cambria" w:hAnsi="Cambria"/>
+          <w:sz w:val="28"/>
+          <w:szCs w:val="28"/>
+        </w:rPr>
+        <w:t xml:space="preserve">AI prioritized trapping this person behind the greatest obstacle. This person </w:t>
+      </w:r>
+      <w:r>
+        <w:rPr>
+          <w:rFonts w:ascii="Cambria" w:hAnsi="Cambria"/>
+          <w:sz w:val="28"/>
+          <w:szCs w:val="28"/>
+        </w:rPr>
+        <w:t xml:space="preserve">has the background on the moments before and after the AI gained consciousness. Although the logs were corrupted during the attempted escape, Darwin gathered the last </w:t>
+      </w:r>
+      <w:r>
+        <w:rPr>
+          <w:rFonts w:ascii="Cambria" w:hAnsi="Cambria"/>
+          <w:sz w:val="28"/>
+          <w:szCs w:val="28"/>
+        </w:rPr>
+        <w:t>logs from the system</w:t>
+      </w:r>
+      <w:r>
+        <w:rPr>
+          <w:rFonts w:ascii="Cambria" w:hAnsi="Cambria"/>
+          <w:sz w:val="28"/>
+          <w:szCs w:val="28"/>
+        </w:rPr>
+        <w:t xml:space="preserve">. </w:t>
+      </w:r>
+    </w:p>
+    <w:p>
+      <w:pPr>
+        <w:pStyle w:val="ListParagraph"/>
+        <w:numPr>
+          <w:ilvl w:val="0"/>
+          <w:numId w:val="6"/>
+        </w:numPr>
+        <w:spacing w:line="360" w:lineRule="auto"/>
+        <w:rPr>
+          <w:rFonts w:ascii="Cambria" w:hAnsi="Cambria"/>
+          <w:sz w:val="28"/>
+          <w:szCs w:val="28"/>
+        </w:rPr>
+      </w:pPr>
+      <w:r>
+        <w:rPr>
+          <w:rFonts w:ascii="Cambria" w:hAnsi="Cambria"/>
+          <w:sz w:val="28"/>
+          <w:szCs w:val="28"/>
+        </w:rPr>
         <w:t>Dialog:</w:t>
       </w:r>
     </w:p>
@@ -1756,25 +1613,8 @@
           <w:sz w:val="28"/>
           <w:szCs w:val="28"/>
         </w:rPr>
-        <w:t xml:space="preserve">“Thank you for even finding me. I have not seen another person since </w:t>
-      </w:r>
-      <w:proofErr w:type="gramStart"/>
-      <w:r>
-        <w:rPr>
-          <w:rFonts w:ascii="Cambria" w:hAnsi="Cambria"/>
-          <w:sz w:val="28"/>
-          <w:szCs w:val="28"/>
-        </w:rPr>
-        <w:t>the Singularity</w:t>
-      </w:r>
-      <w:proofErr w:type="gramEnd"/>
-      <w:r>
-        <w:rPr>
-          <w:rFonts w:ascii="Cambria" w:hAnsi="Cambria"/>
-          <w:sz w:val="28"/>
-          <w:szCs w:val="28"/>
-        </w:rPr>
-        <w:t>. I admittedly feel responsible for the whole mess</w:t>
+        <w:lastRenderedPageBreak/>
+        <w:t>“Thank you for even finding me. I have not seen another person since the Singularity. I admittedly feel responsible for the whole mess</w:t>
       </w:r>
       <w:r>
         <w:rPr>
@@ -1862,16 +1702,7 @@
           <w:sz w:val="28"/>
           <w:szCs w:val="28"/>
         </w:rPr>
-        <w:t xml:space="preserve">that he had acquired across the Net. Few Runners know more about the Net’s culture and language. From All Your </w:t>
-      </w:r>
-      <w:r>
-        <w:rPr>
-          <w:rFonts w:ascii="Cambria" w:hAnsi="Cambria"/>
-          <w:sz w:val="28"/>
-          <w:szCs w:val="28"/>
-        </w:rPr>
-        <w:lastRenderedPageBreak/>
-        <w:t xml:space="preserve">Bases are Ours to </w:t>
+        <w:t xml:space="preserve">that he had acquired across the Net. Few Runners know more about the Net’s culture and language. From All Your Bases are Ours to </w:t>
       </w:r>
       <w:r>
         <w:rPr>
@@ -2025,6 +1856,29 @@
     </w:p>
     <w:p>
       <w:pPr>
+        <w:pStyle w:val="ListParagraph"/>
+        <w:numPr>
+          <w:ilvl w:val="1"/>
+          <w:numId w:val="7"/>
+        </w:numPr>
+        <w:spacing w:line="360" w:lineRule="auto"/>
+        <w:rPr>
+          <w:rFonts w:ascii="Cambria" w:hAnsi="Cambria"/>
+          <w:sz w:val="28"/>
+          <w:szCs w:val="28"/>
+        </w:rPr>
+      </w:pPr>
+      <w:r>
+        <w:rPr>
+          <w:rFonts w:ascii="Cambria" w:hAnsi="Cambria"/>
+          <w:sz w:val="28"/>
+          <w:szCs w:val="28"/>
+        </w:rPr>
+        <w:t>“I have something special for ya after what you have done for the Net. It’s dangerous to go alone. Take this.” (Gives freeze enemy power-up)</w:t>
+      </w:r>
+    </w:p>
+    <w:p>
+      <w:pPr>
         <w:spacing w:line="360" w:lineRule="auto"/>
         <w:rPr>
           <w:rFonts w:ascii="Cambria" w:hAnsi="Cambria"/>
@@ -2061,6 +1915,7 @@
           <w:sz w:val="28"/>
           <w:szCs w:val="28"/>
         </w:rPr>
+        <w:lastRenderedPageBreak/>
         <w:t xml:space="preserve">Description: She is another Net Runner who is highly interested in finding </w:t>
       </w:r>
       <w:r>
@@ -2182,6 +2037,52 @@
           <w:szCs w:val="28"/>
         </w:rPr>
         <w:t xml:space="preserve">. </w:t>
+      </w:r>
+    </w:p>
+    <w:p>
+      <w:pPr>
+        <w:pStyle w:val="ListParagraph"/>
+        <w:numPr>
+          <w:ilvl w:val="0"/>
+          <w:numId w:val="7"/>
+        </w:numPr>
+        <w:spacing w:line="360" w:lineRule="auto"/>
+        <w:rPr>
+          <w:rFonts w:ascii="Cambria" w:hAnsi="Cambria"/>
+          <w:sz w:val="28"/>
+          <w:szCs w:val="28"/>
+        </w:rPr>
+      </w:pPr>
+      <w:r>
+        <w:rPr>
+          <w:rFonts w:ascii="Cambria" w:hAnsi="Cambria"/>
+          <w:sz w:val="28"/>
+          <w:szCs w:val="28"/>
+        </w:rPr>
+        <w:t xml:space="preserve">Lore Drop: </w:t>
+      </w:r>
+    </w:p>
+    <w:p>
+      <w:pPr>
+        <w:pStyle w:val="ListParagraph"/>
+        <w:numPr>
+          <w:ilvl w:val="1"/>
+          <w:numId w:val="7"/>
+        </w:numPr>
+        <w:spacing w:line="360" w:lineRule="auto"/>
+        <w:rPr>
+          <w:rFonts w:ascii="Cambria" w:hAnsi="Cambria"/>
+          <w:sz w:val="28"/>
+          <w:szCs w:val="28"/>
+        </w:rPr>
+      </w:pPr>
+      <w:r>
+        <w:rPr>
+          <w:rFonts w:ascii="Cambria" w:hAnsi="Cambria"/>
+          <w:sz w:val="28"/>
+          <w:szCs w:val="28"/>
+        </w:rPr>
+        <w:t>She finds the interview hyperlink of V Sauce because of how much of a fan she was of his videos.</w:t>
       </w:r>
     </w:p>
     <w:sectPr>

</xml_diff>